<commit_message>
Didnt commit for awhile so here it is
</commit_message>
<xml_diff>
--- a/CS_598_599_Requirements.docx
+++ b/CS_598_599_Requirements.docx
@@ -8,7 +8,7 @@
         <w:jc w:val="center"/>
       </w:pPr>
       <w:r>
-        <w:t>Your Title Here</w:t>
+        <w:t xml:space="preserve">Machine Learning for Crowd Dynamics: Unity ML-Agents Optimization Strategies  </w:t>
       </w:r>
     </w:p>
     <w:p>
@@ -17,7 +17,7 @@
         <w:jc w:val="center"/>
       </w:pPr>
       <w:r>
-        <w:t>Your name here</w:t>
+        <w:t>Dylan Santiago</w:t>
       </w:r>
       <w:r>
         <w:br/>
@@ -32,7 +32,10 @@
         <w:t>Project/Thesis</w:t>
       </w:r>
       <w:r>
-        <w:t xml:space="preserve"> Advisor: Their Name Here</w:t>
+        <w:t xml:space="preserve"> Advisor: </w:t>
+      </w:r>
+      <w:r>
+        <w:t>Dr. Reale</w:t>
       </w:r>
       <w:r>
         <w:br/>
@@ -40,10 +43,13 @@
       </w:r>
       <w:r>
         <w:br/>
-        <w:t xml:space="preserve">Fall/Spring/Summer </w:t>
-      </w:r>
-      <w:r>
-        <w:t>20XX</w:t>
+        <w:t xml:space="preserve">Spring </w:t>
+      </w:r>
+      <w:r>
+        <w:t>20</w:t>
+      </w:r>
+      <w:r>
+        <w:t>24</w:t>
       </w:r>
       <w:r>
         <w:br/>
@@ -60,16 +66,15 @@
     </w:p>
     <w:p>
       <w:r>
-        <w:t>Write a short paragraph</w:t>
-      </w:r>
-      <w:r>
-        <w:t xml:space="preserve"> that summarizes what you want to accomplish in this </w:t>
-      </w:r>
-      <w:r>
-        <w:t>project/thesis</w:t>
-      </w:r>
-      <w:r>
-        <w:t>.</w:t>
+        <w:t xml:space="preserve">I want to accomplish building, training, and analyzing a machine learning model that </w:t>
+      </w:r>
+      <w:proofErr w:type="gramStart"/>
+      <w:r>
+        <w:t>is able to</w:t>
+      </w:r>
+      <w:proofErr w:type="gramEnd"/>
+      <w:r>
+        <w:t xml:space="preserve"> optimize entity movement when operating with a large number of additional entities moving to the same location i.e. Crowd Simulation Optimization. I want to utilize a well-known machine learning package that was made for the Unity Game engine, ml-agent. Hopefully I will be able to use these developed models in future games/projects that I create in the Unity engine.</w:t>
       </w:r>
     </w:p>
     <w:p>
@@ -97,13 +102,15 @@
         </w:numPr>
       </w:pPr>
       <w:r>
-        <w:t>Briefly describe what ABSOLUTELY must be done for th</w:t>
-      </w:r>
-      <w:r>
-        <w:t xml:space="preserve">is project/thesis </w:t>
-      </w:r>
-      <w:r>
-        <w:t>to be considered complete.</w:t>
+        <w:t>Working crowd simulation model that optimizes movement of a large quantity of entities from one point to another.</w:t>
+      </w:r>
+    </w:p>
+    <w:p>
+      <w:pPr>
+        <w:pStyle w:val="Heading2"/>
+      </w:pPr>
+      <w:r>
+        <w:t>Should-Haves</w:t>
       </w:r>
     </w:p>
     <w:p>
@@ -115,7 +122,7 @@
         </w:numPr>
       </w:pPr>
       <w:r>
-        <w:t>Each item should be its own bullet point.</w:t>
+        <w:t>Video recordings showing the results of the model when trained with various machine learning algorithms.</w:t>
       </w:r>
     </w:p>
     <w:p>
@@ -123,7 +130,7 @@
         <w:pStyle w:val="Heading2"/>
       </w:pPr>
       <w:r>
-        <w:t>Should-Haves</w:t>
+        <w:t>Like-To-Have</w:t>
       </w:r>
     </w:p>
     <w:p>
@@ -135,13 +142,19 @@
         </w:numPr>
       </w:pPr>
       <w:r>
-        <w:t xml:space="preserve">Briefly describe what SHOULD be in the </w:t>
-      </w:r>
-      <w:r>
-        <w:t>project/thesis</w:t>
-      </w:r>
-      <w:r>
-        <w:t xml:space="preserve"> for it to be considered done WELL (e.g., A quality work)</w:t>
+        <w:t>Four</w:t>
+      </w:r>
+      <w:r>
+        <w:t xml:space="preserve"> </w:t>
+      </w:r>
+      <w:r>
+        <w:t>c</w:t>
+      </w:r>
+      <w:r>
+        <w:t>omplex environments to test model</w:t>
+      </w:r>
+      <w:r>
+        <w:t>(s) on.</w:t>
       </w:r>
     </w:p>
     <w:p>
@@ -153,39 +166,7 @@
         </w:numPr>
       </w:pPr>
       <w:r>
-        <w:t>Again, use a bulleted list.</w:t>
-      </w:r>
-    </w:p>
-    <w:p>
-      <w:pPr>
-        <w:pStyle w:val="Heading2"/>
-      </w:pPr>
-      <w:r>
-        <w:t>Like-To-Have</w:t>
-      </w:r>
-    </w:p>
-    <w:p>
-      <w:pPr>
-        <w:pStyle w:val="ListParagraph"/>
-        <w:numPr>
-          <w:ilvl w:val="0"/>
-          <w:numId w:val="5"/>
-        </w:numPr>
-      </w:pPr>
-      <w:r>
-        <w:t>Briefly describe what you’d like to accomplish if time permits (e.g., A+ work).</w:t>
-      </w:r>
-    </w:p>
-    <w:p>
-      <w:pPr>
-        <w:pStyle w:val="ListParagraph"/>
-        <w:numPr>
-          <w:ilvl w:val="0"/>
-          <w:numId w:val="5"/>
-        </w:numPr>
-      </w:pPr>
-      <w:r>
-        <w:t>Again, use a bulleted list.</w:t>
+        <w:t>Train model on built-in procedural walking animation model to test if animations change for a large number of entities side by side.</w:t>
       </w:r>
     </w:p>
     <w:p/>

</xml_diff>